<commit_message>
Photograph format updated for collection and information screens
</commit_message>
<xml_diff>
--- a/Real Photographs/Photograph sources.docx
+++ b/Real Photographs/Photograph sources.docx
@@ -876,22 +876,36 @@
     </w:p>
     <w:p>
       <w:r>
-        <w:rPr>
+        <w:t xml:space="preserve">(provided by client, </w:t>
+      </w:r>
+      <w:proofErr w:type="spellStart"/>
+      <w:r>
+        <w:t>Diss</w:t>
+      </w:r>
+      <w:proofErr w:type="spellEnd"/>
+      <w:r>
+        <w:t xml:space="preserve"> Museum)</w:t>
+      </w:r>
+    </w:p>
+    <w:p>
+      <w:r>
+        <w:rPr>
+          <w:rStyle w:val="Hyperlink"/>
           <w:noProof/>
         </w:rPr>
         <w:drawing>
-          <wp:anchor distT="0" distB="0" distL="114300" distR="114300" simplePos="0" relativeHeight="251661312" behindDoc="0" locked="0" layoutInCell="1" allowOverlap="1">
+          <wp:anchor distT="0" distB="0" distL="114300" distR="114300" simplePos="0" relativeHeight="251671552" behindDoc="0" locked="0" layoutInCell="1" allowOverlap="1">
             <wp:simplePos x="0" y="0"/>
-            <wp:positionH relativeFrom="column">
-              <wp:posOffset>-64135</wp:posOffset>
+            <wp:positionH relativeFrom="margin">
+              <wp:align>left</wp:align>
             </wp:positionH>
             <wp:positionV relativeFrom="paragraph">
-              <wp:posOffset>233680</wp:posOffset>
+              <wp:posOffset>13970</wp:posOffset>
             </wp:positionV>
-            <wp:extent cx="1227455" cy="1485265"/>
-            <wp:effectExtent l="0" t="0" r="0" b="635"/>
+            <wp:extent cx="1256665" cy="1514475"/>
+            <wp:effectExtent l="0" t="0" r="635" b="9525"/>
             <wp:wrapSquare wrapText="bothSides"/>
-            <wp:docPr id="4" name="Picture 4"/>
+            <wp:docPr id="14" name="Picture 14"/>
             <wp:cNvGraphicFramePr>
               <a:graphicFrameLocks xmlns:a="http://schemas.openxmlformats.org/drawingml/2006/main" noChangeAspect="1"/>
             </wp:cNvGraphicFramePr>
@@ -899,7 +913,7 @@
               <a:graphicData uri="http://schemas.openxmlformats.org/drawingml/2006/picture">
                 <pic:pic xmlns:pic="http://schemas.openxmlformats.org/drawingml/2006/picture">
                   <pic:nvPicPr>
-                    <pic:cNvPr id="0" name="Picture 7"/>
+                    <pic:cNvPr id="0" name="Picture 1"/>
                     <pic:cNvPicPr>
                       <a:picLocks noChangeAspect="1" noChangeArrowheads="1"/>
                     </pic:cNvPicPr>
@@ -920,7 +934,7 @@
                   <pic:spPr bwMode="auto">
                     <a:xfrm>
                       <a:off x="0" y="0"/>
-                      <a:ext cx="1227455" cy="1485265"/>
+                      <a:ext cx="1256665" cy="1514475"/>
                     </a:xfrm>
                     <a:prstGeom prst="rect">
                       <a:avLst/>
@@ -942,19 +956,7 @@
           </wp:anchor>
         </w:drawing>
       </w:r>
-      <w:r>
-        <w:t xml:space="preserve">(provided by client, </w:t>
-      </w:r>
-      <w:proofErr w:type="spellStart"/>
-      <w:r>
-        <w:t>Diss</w:t>
-      </w:r>
-      <w:proofErr w:type="spellEnd"/>
-      <w:r>
-        <w:t xml:space="preserve"> Museum)</w:t>
-      </w:r>
-    </w:p>
-    <w:p/>
+    </w:p>
     <w:p/>
     <w:p/>
     <w:p/>
@@ -1077,18 +1079,18 @@
           <w:noProof/>
         </w:rPr>
         <w:drawing>
-          <wp:anchor distT="0" distB="0" distL="114300" distR="114300" simplePos="0" relativeHeight="251667456" behindDoc="0" locked="0" layoutInCell="1" allowOverlap="1">
+          <wp:anchor distT="0" distB="0" distL="114300" distR="114300" simplePos="0" relativeHeight="251672576" behindDoc="0" locked="0" layoutInCell="1" allowOverlap="1">
             <wp:simplePos x="0" y="0"/>
             <wp:positionH relativeFrom="margin">
               <wp:align>left</wp:align>
             </wp:positionH>
             <wp:positionV relativeFrom="paragraph">
-              <wp:posOffset>1270</wp:posOffset>
+              <wp:posOffset>15240</wp:posOffset>
             </wp:positionV>
-            <wp:extent cx="1964690" cy="1462405"/>
-            <wp:effectExtent l="0" t="0" r="0" b="4445"/>
+            <wp:extent cx="1931035" cy="1419225"/>
+            <wp:effectExtent l="0" t="0" r="0" b="9525"/>
             <wp:wrapSquare wrapText="bothSides"/>
-            <wp:docPr id="10" name="Picture 10"/>
+            <wp:docPr id="15" name="Picture 15"/>
             <wp:cNvGraphicFramePr>
               <a:graphicFrameLocks xmlns:a="http://schemas.openxmlformats.org/drawingml/2006/main" noChangeAspect="1"/>
             </wp:cNvGraphicFramePr>
@@ -1096,7 +1098,7 @@
               <a:graphicData uri="http://schemas.openxmlformats.org/drawingml/2006/picture">
                 <pic:pic xmlns:pic="http://schemas.openxmlformats.org/drawingml/2006/picture">
                   <pic:nvPicPr>
-                    <pic:cNvPr id="0" name="Picture 19"/>
+                    <pic:cNvPr id="0" name="Picture 2"/>
                     <pic:cNvPicPr>
                       <a:picLocks noChangeAspect="1" noChangeArrowheads="1"/>
                     </pic:cNvPicPr>
@@ -1117,7 +1119,7 @@
                   <pic:spPr bwMode="auto">
                     <a:xfrm>
                       <a:off x="0" y="0"/>
-                      <a:ext cx="1964690" cy="1462405"/>
+                      <a:ext cx="1931035" cy="1419225"/>
                     </a:xfrm>
                     <a:prstGeom prst="rect">
                       <a:avLst/>
@@ -1143,11 +1145,11 @@
     <w:p/>
     <w:p/>
     <w:p/>
-    <w:p/>
     <w:p>
       <w:bookmarkStart w:id="0" w:name="_GoBack"/>
       <w:bookmarkEnd w:id="0"/>
     </w:p>
+    <w:p/>
     <w:p/>
     <w:p>
       <w:pPr>
@@ -1704,6 +1706,18 @@
       <w:shd w:val="clear" w:color="auto" w:fill="E6E6E6"/>
     </w:rPr>
   </w:style>
+  <w:style w:type="character" w:styleId="FollowedHyperlink">
+    <w:name w:val="FollowedHyperlink"/>
+    <w:basedOn w:val="DefaultParagraphFont"/>
+    <w:uiPriority w:val="99"/>
+    <w:semiHidden/>
+    <w:unhideWhenUsed/>
+    <w:rsid w:val="006060C1"/>
+    <w:rPr>
+      <w:color w:val="954F72" w:themeColor="followedHyperlink"/>
+      <w:u w:val="single"/>
+    </w:rPr>
+  </w:style>
 </w:styles>
 </file>
 

</xml_diff>